<commit_message>
edit ToC, abtracts of chapter 2,3
</commit_message>
<xml_diff>
--- a/Thesis/Thesis Template/docs/BiaPhu.docx
+++ b/Thesis/Thesis Template/docs/BiaPhu.docx
@@ -1,6 +1,6 @@
 
 <file path=word/document.xml><?xml version="1.0" encoding="utf-8"?>
-<w:document xmlns:wpc="http://schemas.microsoft.com/office/word/2010/wordprocessingCanvas" xmlns:mc="http://schemas.openxmlformats.org/markup-compatibility/2006" xmlns:o="urn:schemas-microsoft-com:office:office" xmlns:r="http://schemas.openxmlformats.org/officeDocument/2006/relationships" xmlns:m="http://schemas.openxmlformats.org/officeDocument/2006/math" xmlns:v="urn:schemas-microsoft-com:vml" xmlns:wp14="http://schemas.microsoft.com/office/word/2010/wordprocessingDrawing" xmlns:wp="http://schemas.openxmlformats.org/drawingml/2006/wordprocessingDrawing" xmlns:w10="urn:schemas-microsoft-com:office:word" xmlns:w="http://schemas.openxmlformats.org/wordprocessingml/2006/main" xmlns:w14="http://schemas.microsoft.com/office/word/2010/wordml" xmlns:w15="http://schemas.microsoft.com/office/word/2012/wordml" xmlns:wpg="http://schemas.microsoft.com/office/word/2010/wordprocessingGroup" xmlns:wpi="http://schemas.microsoft.com/office/word/2010/wordprocessingInk" xmlns:wne="http://schemas.microsoft.com/office/word/2006/wordml" xmlns:wps="http://schemas.microsoft.com/office/word/2010/wordprocessingShape" mc:Ignorable="w14 w15 wp14">
+<w:document xmlns:wpc="http://schemas.microsoft.com/office/word/2010/wordprocessingCanvas" xmlns:cx="http://schemas.microsoft.com/office/drawing/2014/chartex" xmlns:mc="http://schemas.openxmlformats.org/markup-compatibility/2006" xmlns:o="urn:schemas-microsoft-com:office:office" xmlns:r="http://schemas.openxmlformats.org/officeDocument/2006/relationships" xmlns:m="http://schemas.openxmlformats.org/officeDocument/2006/math" xmlns:v="urn:schemas-microsoft-com:vml" xmlns:wp14="http://schemas.microsoft.com/office/word/2010/wordprocessingDrawing" xmlns:wp="http://schemas.openxmlformats.org/drawingml/2006/wordprocessingDrawing" xmlns:w10="urn:schemas-microsoft-com:office:word" xmlns:w="http://schemas.openxmlformats.org/wordprocessingml/2006/main" xmlns:w14="http://schemas.microsoft.com/office/word/2010/wordml" xmlns:w15="http://schemas.microsoft.com/office/word/2012/wordml" xmlns:w16se="http://schemas.microsoft.com/office/word/2015/wordml/symex" xmlns:wpg="http://schemas.microsoft.com/office/word/2010/wordprocessingGroup" xmlns:wpi="http://schemas.microsoft.com/office/word/2010/wordprocessingInk" xmlns:wne="http://schemas.microsoft.com/office/word/2006/wordml" xmlns:wps="http://schemas.microsoft.com/office/word/2010/wordprocessingShape" mc:Ignorable="w14 w15 w16se wp14">
   <w:body>
     <w:p>
       <w:pPr>
@@ -12,8 +12,6 @@
           <w:szCs w:val="28"/>
         </w:rPr>
       </w:pPr>
-      <w:bookmarkStart w:id="0" w:name="_GoBack"/>
-      <w:bookmarkEnd w:id="0"/>
       <w:r>
         <w:rPr>
           <w:rFonts w:asciiTheme="majorHAnsi" w:hAnsiTheme="majorHAnsi" w:cstheme="majorHAnsi"/>
@@ -96,6 +94,347 @@
           <w:szCs w:val="28"/>
           <w:lang w:val="en-US"/>
         </w:rPr>
+        <w:t>ĐÀO ĐỨC ANH – NGUYỄN THÀNH NHÂN</w:t>
+      </w:r>
+    </w:p>
+    <w:p>
+      <w:pPr>
+        <w:spacing w:line="360" w:lineRule="auto"/>
+        <w:jc w:val="center"/>
+        <w:rPr>
+          <w:rFonts w:asciiTheme="majorHAnsi" w:hAnsiTheme="majorHAnsi" w:cstheme="majorHAnsi"/>
+          <w:b/>
+          <w:bCs/>
+          <w:sz w:val="38"/>
+          <w:szCs w:val="28"/>
+          <w:lang w:val="en-US"/>
+        </w:rPr>
+      </w:pPr>
+    </w:p>
+    <w:p>
+      <w:pPr>
+        <w:spacing w:line="360" w:lineRule="auto"/>
+        <w:jc w:val="center"/>
+        <w:rPr>
+          <w:rFonts w:asciiTheme="majorHAnsi" w:hAnsiTheme="majorHAnsi" w:cstheme="majorHAnsi"/>
+          <w:b/>
+          <w:bCs/>
+          <w:sz w:val="38"/>
+          <w:szCs w:val="28"/>
+          <w:lang w:val="en-US"/>
+        </w:rPr>
+      </w:pPr>
+    </w:p>
+    <w:p>
+      <w:pPr>
+        <w:spacing w:after="0" w:line="360" w:lineRule="auto"/>
+        <w:jc w:val="center"/>
+        <w:rPr>
+          <w:rFonts w:asciiTheme="majorHAnsi" w:hAnsiTheme="majorHAnsi" w:cstheme="majorHAnsi"/>
+          <w:b/>
+          <w:bCs/>
+          <w:sz w:val="32"/>
+          <w:szCs w:val="32"/>
+        </w:rPr>
+      </w:pPr>
+      <w:r>
+        <w:rPr>
+          <w:rFonts w:asciiTheme="majorHAnsi" w:hAnsiTheme="majorHAnsi" w:cstheme="majorHAnsi"/>
+          <w:b/>
+          <w:bCs/>
+          <w:sz w:val="32"/>
+          <w:szCs w:val="32"/>
+          <w:lang w:val="en-US"/>
+        </w:rPr>
+        <w:t>XÂY DỰNG HỆ THỐNG GỢI Ý SẢN PHẨM</w:t>
+      </w:r>
+      <w:r>
+        <w:rPr>
+          <w:rFonts w:asciiTheme="majorHAnsi" w:hAnsiTheme="majorHAnsi" w:cstheme="majorHAnsi"/>
+          <w:b/>
+          <w:bCs/>
+          <w:sz w:val="32"/>
+          <w:szCs w:val="32"/>
+        </w:rPr>
+        <w:t xml:space="preserve"> </w:t>
+      </w:r>
+    </w:p>
+    <w:p>
+      <w:pPr>
+        <w:spacing w:after="0" w:line="360" w:lineRule="auto"/>
+        <w:jc w:val="center"/>
+        <w:rPr>
+          <w:rFonts w:asciiTheme="majorHAnsi" w:hAnsiTheme="majorHAnsi" w:cstheme="majorHAnsi"/>
+          <w:b/>
+          <w:bCs/>
+          <w:sz w:val="32"/>
+          <w:szCs w:val="32"/>
+          <w:lang w:val="en-US"/>
+        </w:rPr>
+      </w:pPr>
+      <w:r>
+        <w:rPr>
+          <w:rFonts w:asciiTheme="majorHAnsi" w:hAnsiTheme="majorHAnsi" w:cstheme="majorHAnsi"/>
+          <w:b/>
+          <w:bCs/>
+          <w:sz w:val="32"/>
+          <w:szCs w:val="32"/>
+        </w:rPr>
+        <w:t>DỰA TRÊN MÔ HÌNH</w:t>
+      </w:r>
+      <w:r>
+        <w:rPr>
+          <w:rFonts w:asciiTheme="majorHAnsi" w:hAnsiTheme="majorHAnsi" w:cstheme="majorHAnsi"/>
+          <w:b/>
+          <w:bCs/>
+          <w:sz w:val="32"/>
+          <w:szCs w:val="32"/>
+          <w:lang w:val="en-US"/>
+        </w:rPr>
+        <w:t xml:space="preserve"> AUTO-ENCODERS</w:t>
+      </w:r>
+    </w:p>
+    <w:p>
+      <w:pPr>
+        <w:spacing w:line="360" w:lineRule="auto"/>
+        <w:jc w:val="center"/>
+        <w:rPr>
+          <w:rFonts w:asciiTheme="majorHAnsi" w:hAnsiTheme="majorHAnsi" w:cstheme="majorHAnsi"/>
+          <w:b/>
+          <w:bCs/>
+          <w:sz w:val="38"/>
+          <w:szCs w:val="28"/>
+          <w:lang w:val="en-US"/>
+        </w:rPr>
+      </w:pPr>
+    </w:p>
+    <w:p>
+      <w:pPr>
+        <w:spacing w:line="360" w:lineRule="auto"/>
+        <w:rPr>
+          <w:rFonts w:asciiTheme="majorHAnsi" w:hAnsiTheme="majorHAnsi" w:cstheme="majorHAnsi"/>
+          <w:bCs/>
+          <w:sz w:val="24"/>
+          <w:szCs w:val="24"/>
+        </w:rPr>
+      </w:pPr>
+      <w:r>
+        <w:rPr>
+          <w:rFonts w:asciiTheme="majorHAnsi" w:hAnsiTheme="majorHAnsi" w:cstheme="majorHAnsi"/>
+          <w:bCs/>
+          <w:sz w:val="24"/>
+          <w:szCs w:val="24"/>
+          <w:lang w:val="en-US"/>
+        </w:rPr>
+        <w:t>Chuyên ngành</w:t>
+      </w:r>
+      <w:r>
+        <w:rPr>
+          <w:rFonts w:asciiTheme="majorHAnsi" w:hAnsiTheme="majorHAnsi" w:cstheme="majorHAnsi"/>
+          <w:bCs/>
+          <w:sz w:val="24"/>
+          <w:szCs w:val="24"/>
+        </w:rPr>
+        <w:t>: Khoa Học Máy Tính</w:t>
+      </w:r>
+    </w:p>
+    <w:p>
+      <w:pPr>
+        <w:spacing w:line="360" w:lineRule="auto"/>
+        <w:rPr>
+          <w:rFonts w:asciiTheme="majorHAnsi" w:hAnsiTheme="majorHAnsi" w:cstheme="majorHAnsi"/>
+          <w:bCs/>
+          <w:sz w:val="24"/>
+          <w:szCs w:val="24"/>
+          <w:lang w:val="en-US"/>
+        </w:rPr>
+      </w:pPr>
+      <w:r>
+        <w:rPr>
+          <w:rFonts w:asciiTheme="majorHAnsi" w:hAnsiTheme="majorHAnsi" w:cstheme="majorHAnsi"/>
+          <w:bCs/>
+          <w:sz w:val="24"/>
+          <w:szCs w:val="24"/>
+        </w:rPr>
+        <w:t>Mã số</w:t>
+      </w:r>
+      <w:r>
+        <w:rPr>
+          <w:rFonts w:asciiTheme="majorHAnsi" w:hAnsiTheme="majorHAnsi" w:cstheme="majorHAnsi"/>
+          <w:bCs/>
+          <w:sz w:val="24"/>
+          <w:szCs w:val="24"/>
+          <w:lang w:val="en-US"/>
+        </w:rPr>
+        <w:t xml:space="preserve"> chuyên ngành</w:t>
+      </w:r>
+      <w:r>
+        <w:rPr>
+          <w:rFonts w:asciiTheme="majorHAnsi" w:hAnsiTheme="majorHAnsi" w:cstheme="majorHAnsi"/>
+          <w:bCs/>
+          <w:sz w:val="24"/>
+          <w:szCs w:val="24"/>
+        </w:rPr>
+        <w:t>:</w:t>
+      </w:r>
+      <w:r>
+        <w:rPr>
+          <w:rFonts w:asciiTheme="majorHAnsi" w:hAnsiTheme="majorHAnsi" w:cstheme="majorHAnsi"/>
+          <w:bCs/>
+          <w:sz w:val="24"/>
+          <w:szCs w:val="24"/>
+          <w:lang w:val="en-US"/>
+        </w:rPr>
+        <w:t xml:space="preserve"> 60 48 01</w:t>
+      </w:r>
+    </w:p>
+    <w:p>
+      <w:pPr>
+        <w:spacing w:line="360" w:lineRule="auto"/>
+        <w:rPr>
+          <w:rFonts w:asciiTheme="majorHAnsi" w:hAnsiTheme="majorHAnsi" w:cstheme="majorHAnsi"/>
+          <w:bCs/>
+          <w:sz w:val="24"/>
+          <w:szCs w:val="24"/>
+          <w:lang w:val="en-US"/>
+        </w:rPr>
+      </w:pPr>
+    </w:p>
+    <w:p>
+      <w:pPr>
+        <w:spacing w:line="360" w:lineRule="auto"/>
+        <w:rPr>
+          <w:rFonts w:asciiTheme="majorHAnsi" w:hAnsiTheme="majorHAnsi" w:cstheme="majorHAnsi"/>
+          <w:bCs/>
+          <w:sz w:val="24"/>
+          <w:szCs w:val="24"/>
+          <w:lang w:val="en-US"/>
+        </w:rPr>
+      </w:pPr>
+    </w:p>
+    <w:p>
+      <w:pPr>
+        <w:spacing w:line="360" w:lineRule="auto"/>
+        <w:rPr>
+          <w:rFonts w:asciiTheme="majorHAnsi" w:hAnsiTheme="majorHAnsi" w:cstheme="majorHAnsi"/>
+          <w:bCs/>
+          <w:sz w:val="24"/>
+          <w:szCs w:val="24"/>
+          <w:lang w:val="en-US"/>
+        </w:rPr>
+      </w:pPr>
+    </w:p>
+    <w:p>
+      <w:pPr>
+        <w:spacing w:line="360" w:lineRule="auto"/>
+        <w:jc w:val="center"/>
+        <w:rPr>
+          <w:rFonts w:asciiTheme="majorHAnsi" w:hAnsiTheme="majorHAnsi" w:cstheme="majorHAnsi"/>
+          <w:b/>
+          <w:bCs/>
+          <w:sz w:val="24"/>
+          <w:szCs w:val="24"/>
+          <w:lang w:val="en-US"/>
+        </w:rPr>
+      </w:pPr>
+      <w:r>
+        <w:rPr>
+          <w:rFonts w:asciiTheme="majorHAnsi" w:hAnsiTheme="majorHAnsi" w:cstheme="majorHAnsi"/>
+          <w:b/>
+          <w:bCs/>
+          <w:sz w:val="24"/>
+          <w:szCs w:val="24"/>
+        </w:rPr>
+        <w:t>LUẬN VĂN</w:t>
+      </w:r>
+      <w:r>
+        <w:rPr>
+          <w:rFonts w:asciiTheme="majorHAnsi" w:hAnsiTheme="majorHAnsi" w:cstheme="majorHAnsi"/>
+          <w:b/>
+          <w:bCs/>
+          <w:sz w:val="24"/>
+          <w:szCs w:val="24"/>
+          <w:lang w:val="en-US"/>
+        </w:rPr>
+        <w:t xml:space="preserve"> CỬ NHÂN</w:t>
+      </w:r>
+      <w:bookmarkStart w:id="0" w:name="_GoBack"/>
+      <w:bookmarkEnd w:id="0"/>
+      <w:r>
+        <w:rPr>
+          <w:rFonts w:asciiTheme="majorHAnsi" w:hAnsiTheme="majorHAnsi" w:cstheme="majorHAnsi"/>
+          <w:b/>
+          <w:bCs/>
+          <w:sz w:val="24"/>
+          <w:szCs w:val="24"/>
+          <w:lang w:val="en-US"/>
+        </w:rPr>
+        <w:t>: KHOA HỌC MÁY TÍNH</w:t>
+      </w:r>
+    </w:p>
+    <w:p>
+      <w:pPr>
+        <w:spacing w:line="360" w:lineRule="auto"/>
+        <w:jc w:val="center"/>
+        <w:rPr>
+          <w:rFonts w:asciiTheme="majorHAnsi" w:hAnsiTheme="majorHAnsi" w:cstheme="majorHAnsi"/>
+          <w:b/>
+          <w:bCs/>
+          <w:sz w:val="40"/>
+          <w:szCs w:val="28"/>
+        </w:rPr>
+      </w:pPr>
+    </w:p>
+    <w:p>
+      <w:pPr>
+        <w:spacing w:line="360" w:lineRule="auto"/>
+        <w:jc w:val="center"/>
+        <w:rPr>
+          <w:rFonts w:asciiTheme="majorHAnsi" w:hAnsiTheme="majorHAnsi" w:cstheme="majorHAnsi"/>
+          <w:bCs/>
+          <w:sz w:val="24"/>
+          <w:szCs w:val="28"/>
+        </w:rPr>
+      </w:pPr>
+      <w:r>
+        <w:rPr>
+          <w:rFonts w:asciiTheme="majorHAnsi" w:hAnsiTheme="majorHAnsi" w:cstheme="majorHAnsi"/>
+          <w:bCs/>
+          <w:sz w:val="24"/>
+          <w:szCs w:val="28"/>
+        </w:rPr>
+        <w:t>NGƯỜI HƯỚNG DẪN KHOA HỌC:</w:t>
+      </w:r>
+    </w:p>
+    <w:p>
+      <w:pPr>
+        <w:spacing w:line="360" w:lineRule="auto"/>
+        <w:jc w:val="center"/>
+        <w:rPr>
+          <w:rFonts w:asciiTheme="majorHAnsi" w:hAnsiTheme="majorHAnsi" w:cstheme="majorHAnsi"/>
+          <w:bCs/>
+          <w:sz w:val="44"/>
+          <w:szCs w:val="44"/>
+          <w:lang w:val="en-US"/>
+        </w:rPr>
+      </w:pPr>
+      <w:r>
+        <w:rPr>
+          <w:rFonts w:asciiTheme="majorHAnsi" w:hAnsiTheme="majorHAnsi" w:cstheme="majorHAnsi"/>
+          <w:bCs/>
+          <w:sz w:val="24"/>
+          <w:szCs w:val="28"/>
+        </w:rPr>
+        <w:t xml:space="preserve">THS. </w:t>
+      </w:r>
+      <w:r>
+        <w:rPr>
+          <w:rFonts w:asciiTheme="majorHAnsi" w:hAnsiTheme="majorHAnsi" w:cstheme="majorHAnsi"/>
+          <w:bCs/>
+          <w:sz w:val="24"/>
+          <w:szCs w:val="28"/>
+          <w:lang w:val="en-US"/>
+        </w:rPr>
         <w:t>TRẦN TRUNG KIÊN</w:t>
       </w:r>
     </w:p>
@@ -105,10 +444,9 @@
         <w:jc w:val="center"/>
         <w:rPr>
           <w:rFonts w:asciiTheme="majorHAnsi" w:hAnsiTheme="majorHAnsi" w:cstheme="majorHAnsi"/>
-          <w:b/>
-          <w:bCs/>
-          <w:sz w:val="38"/>
-          <w:szCs w:val="28"/>
+          <w:bCs/>
+          <w:sz w:val="44"/>
+          <w:szCs w:val="44"/>
           <w:lang w:val="en-US"/>
         </w:rPr>
       </w:pPr>
@@ -119,108 +457,17 @@
         <w:jc w:val="center"/>
         <w:rPr>
           <w:rFonts w:asciiTheme="majorHAnsi" w:hAnsiTheme="majorHAnsi" w:cstheme="majorHAnsi"/>
-          <w:b/>
-          <w:bCs/>
-          <w:sz w:val="38"/>
-          <w:szCs w:val="28"/>
+          <w:bCs/>
+          <w:sz w:val="44"/>
+          <w:szCs w:val="44"/>
           <w:lang w:val="en-US"/>
         </w:rPr>
       </w:pPr>
     </w:p>
     <w:p>
       <w:pPr>
-        <w:spacing w:after="0" w:line="360" w:lineRule="auto"/>
-        <w:jc w:val="center"/>
-        <w:rPr>
-          <w:rFonts w:asciiTheme="majorHAnsi" w:hAnsiTheme="majorHAnsi" w:cstheme="majorHAnsi"/>
-          <w:b/>
-          <w:bCs/>
-          <w:sz w:val="32"/>
-          <w:szCs w:val="32"/>
-        </w:rPr>
-      </w:pPr>
-      <w:r>
-        <w:rPr>
-          <w:rFonts w:asciiTheme="majorHAnsi" w:hAnsiTheme="majorHAnsi" w:cstheme="majorHAnsi"/>
-          <w:b/>
-          <w:bCs/>
-          <w:sz w:val="32"/>
-          <w:szCs w:val="32"/>
-          <w:lang w:val="en-US"/>
-        </w:rPr>
-        <w:t>HỌC ĐẶC TRƯNG KHÔNG GIÁM SÁT</w:t>
-      </w:r>
-      <w:r>
-        <w:rPr>
-          <w:rFonts w:asciiTheme="majorHAnsi" w:hAnsiTheme="majorHAnsi" w:cstheme="majorHAnsi"/>
-          <w:b/>
-          <w:bCs/>
-          <w:sz w:val="32"/>
-          <w:szCs w:val="32"/>
-        </w:rPr>
-        <w:t xml:space="preserve"> </w:t>
-      </w:r>
-    </w:p>
-    <w:p>
-      <w:pPr>
-        <w:spacing w:after="0" w:line="360" w:lineRule="auto"/>
-        <w:jc w:val="center"/>
-        <w:rPr>
-          <w:rFonts w:asciiTheme="majorHAnsi" w:hAnsiTheme="majorHAnsi" w:cstheme="majorHAnsi"/>
-          <w:b/>
-          <w:bCs/>
-          <w:sz w:val="32"/>
-          <w:szCs w:val="32"/>
-          <w:lang w:val="en-US"/>
-        </w:rPr>
-      </w:pPr>
-      <w:r>
-        <w:rPr>
-          <w:rFonts w:asciiTheme="majorHAnsi" w:hAnsiTheme="majorHAnsi" w:cstheme="majorHAnsi"/>
-          <w:b/>
-          <w:bCs/>
-          <w:sz w:val="32"/>
-          <w:szCs w:val="32"/>
-        </w:rPr>
-        <w:t>B</w:t>
-      </w:r>
-      <w:r>
-        <w:rPr>
-          <w:rFonts w:asciiTheme="majorHAnsi" w:hAnsiTheme="majorHAnsi" w:cstheme="majorHAnsi"/>
-          <w:b/>
-          <w:bCs/>
-          <w:sz w:val="32"/>
-          <w:szCs w:val="32"/>
-          <w:lang w:val="en-US"/>
-        </w:rPr>
-        <w:t>ẰNG AUTO-ENCODERS</w:t>
-      </w:r>
-    </w:p>
-    <w:p>
-      <w:pPr>
         <w:spacing w:line="360" w:lineRule="auto"/>
         <w:jc w:val="center"/>
-        <w:rPr>
-          <w:rFonts w:asciiTheme="majorHAnsi" w:hAnsiTheme="majorHAnsi" w:cstheme="majorHAnsi"/>
-          <w:b/>
-          <w:bCs/>
-          <w:sz w:val="38"/>
-          <w:szCs w:val="28"/>
-          <w:lang w:val="en-US"/>
-        </w:rPr>
-      </w:pPr>
-    </w:p>
-    <w:p>
-      <w:pPr>
-        <w:spacing w:line="360" w:lineRule="auto"/>
-        <w:rPr>
-          <w:rFonts w:asciiTheme="majorHAnsi" w:hAnsiTheme="majorHAnsi" w:cstheme="majorHAnsi"/>
-          <w:bCs/>
-          <w:sz w:val="24"/>
-          <w:szCs w:val="24"/>
-        </w:rPr>
-      </w:pPr>
-      <w:r>
         <w:rPr>
           <w:rFonts w:asciiTheme="majorHAnsi" w:hAnsiTheme="majorHAnsi" w:cstheme="majorHAnsi"/>
           <w:bCs/>
@@ -228,21 +475,8 @@
           <w:szCs w:val="24"/>
           <w:lang w:val="en-US"/>
         </w:rPr>
-        <w:t>Chuyên ngành</w:t>
-      </w:r>
+      </w:pPr>
       <w:r>
-        <w:rPr>
-          <w:rFonts w:asciiTheme="majorHAnsi" w:hAnsiTheme="majorHAnsi" w:cstheme="majorHAnsi"/>
-          <w:bCs/>
-          <w:sz w:val="24"/>
-          <w:szCs w:val="24"/>
-        </w:rPr>
-        <w:t>: Khoa Học Máy Tính</w:t>
-      </w:r>
-    </w:p>
-    <w:p>
-      <w:pPr>
-        <w:spacing w:line="360" w:lineRule="auto"/>
         <w:rPr>
           <w:rFonts w:asciiTheme="majorHAnsi" w:hAnsiTheme="majorHAnsi" w:cstheme="majorHAnsi"/>
           <w:bCs/>
@@ -250,7 +484,8 @@
           <w:szCs w:val="24"/>
           <w:lang w:val="en-US"/>
         </w:rPr>
-      </w:pPr>
+        <w:t>Tp.</w:t>
+      </w:r>
       <w:r>
         <w:rPr>
           <w:rFonts w:asciiTheme="majorHAnsi" w:hAnsiTheme="majorHAnsi" w:cstheme="majorHAnsi"/>
@@ -258,7 +493,16 @@
           <w:sz w:val="24"/>
           <w:szCs w:val="24"/>
         </w:rPr>
-        <w:t>Mã số</w:t>
+        <w:t xml:space="preserve"> Hồ Chí </w:t>
+      </w:r>
+      <w:r>
+        <w:rPr>
+          <w:rFonts w:asciiTheme="majorHAnsi" w:hAnsiTheme="majorHAnsi" w:cstheme="majorHAnsi"/>
+          <w:bCs/>
+          <w:sz w:val="24"/>
+          <w:szCs w:val="24"/>
+        </w:rPr>
+        <w:t>Minh</w:t>
       </w:r>
       <w:r>
         <w:rPr>
@@ -268,229 +512,6 @@
           <w:szCs w:val="24"/>
           <w:lang w:val="en-US"/>
         </w:rPr>
-        <w:t xml:space="preserve"> chuyên ngành</w:t>
-      </w:r>
-      <w:r>
-        <w:rPr>
-          <w:rFonts w:asciiTheme="majorHAnsi" w:hAnsiTheme="majorHAnsi" w:cstheme="majorHAnsi"/>
-          <w:bCs/>
-          <w:sz w:val="24"/>
-          <w:szCs w:val="24"/>
-        </w:rPr>
-        <w:t>:</w:t>
-      </w:r>
-      <w:r>
-        <w:rPr>
-          <w:rFonts w:asciiTheme="majorHAnsi" w:hAnsiTheme="majorHAnsi" w:cstheme="majorHAnsi"/>
-          <w:bCs/>
-          <w:sz w:val="24"/>
-          <w:szCs w:val="24"/>
-          <w:lang w:val="en-US"/>
-        </w:rPr>
-        <w:t xml:space="preserve"> 60 48 01</w:t>
-      </w:r>
-    </w:p>
-    <w:p>
-      <w:pPr>
-        <w:spacing w:line="360" w:lineRule="auto"/>
-        <w:rPr>
-          <w:rFonts w:asciiTheme="majorHAnsi" w:hAnsiTheme="majorHAnsi" w:cstheme="majorHAnsi"/>
-          <w:bCs/>
-          <w:sz w:val="24"/>
-          <w:szCs w:val="24"/>
-          <w:lang w:val="en-US"/>
-        </w:rPr>
-      </w:pPr>
-    </w:p>
-    <w:p>
-      <w:pPr>
-        <w:spacing w:line="360" w:lineRule="auto"/>
-        <w:rPr>
-          <w:rFonts w:asciiTheme="majorHAnsi" w:hAnsiTheme="majorHAnsi" w:cstheme="majorHAnsi"/>
-          <w:bCs/>
-          <w:sz w:val="24"/>
-          <w:szCs w:val="24"/>
-          <w:lang w:val="en-US"/>
-        </w:rPr>
-      </w:pPr>
-    </w:p>
-    <w:p>
-      <w:pPr>
-        <w:spacing w:line="360" w:lineRule="auto"/>
-        <w:rPr>
-          <w:rFonts w:asciiTheme="majorHAnsi" w:hAnsiTheme="majorHAnsi" w:cstheme="majorHAnsi"/>
-          <w:bCs/>
-          <w:sz w:val="24"/>
-          <w:szCs w:val="24"/>
-          <w:lang w:val="en-US"/>
-        </w:rPr>
-      </w:pPr>
-    </w:p>
-    <w:p>
-      <w:pPr>
-        <w:spacing w:line="360" w:lineRule="auto"/>
-        <w:jc w:val="center"/>
-        <w:rPr>
-          <w:rFonts w:asciiTheme="majorHAnsi" w:hAnsiTheme="majorHAnsi" w:cstheme="majorHAnsi"/>
-          <w:b/>
-          <w:bCs/>
-          <w:sz w:val="24"/>
-          <w:szCs w:val="24"/>
-          <w:lang w:val="en-US"/>
-        </w:rPr>
-      </w:pPr>
-      <w:r>
-        <w:rPr>
-          <w:rFonts w:asciiTheme="majorHAnsi" w:hAnsiTheme="majorHAnsi" w:cstheme="majorHAnsi"/>
-          <w:b/>
-          <w:bCs/>
-          <w:sz w:val="24"/>
-          <w:szCs w:val="24"/>
-        </w:rPr>
-        <w:t>LUẬN VĂN THẠC SỸ</w:t>
-      </w:r>
-      <w:r>
-        <w:rPr>
-          <w:rFonts w:asciiTheme="majorHAnsi" w:hAnsiTheme="majorHAnsi" w:cstheme="majorHAnsi"/>
-          <w:b/>
-          <w:bCs/>
-          <w:sz w:val="24"/>
-          <w:szCs w:val="24"/>
-          <w:lang w:val="en-US"/>
-        </w:rPr>
-        <w:t>: KHOA HỌC MÁY TÍNH</w:t>
-      </w:r>
-    </w:p>
-    <w:p>
-      <w:pPr>
-        <w:spacing w:line="360" w:lineRule="auto"/>
-        <w:jc w:val="center"/>
-        <w:rPr>
-          <w:rFonts w:asciiTheme="majorHAnsi" w:hAnsiTheme="majorHAnsi" w:cstheme="majorHAnsi"/>
-          <w:b/>
-          <w:bCs/>
-          <w:sz w:val="40"/>
-          <w:szCs w:val="28"/>
-        </w:rPr>
-      </w:pPr>
-    </w:p>
-    <w:p>
-      <w:pPr>
-        <w:spacing w:line="360" w:lineRule="auto"/>
-        <w:jc w:val="center"/>
-        <w:rPr>
-          <w:rFonts w:asciiTheme="majorHAnsi" w:hAnsiTheme="majorHAnsi" w:cstheme="majorHAnsi"/>
-          <w:bCs/>
-          <w:sz w:val="24"/>
-          <w:szCs w:val="28"/>
-        </w:rPr>
-      </w:pPr>
-      <w:r>
-        <w:rPr>
-          <w:rFonts w:asciiTheme="majorHAnsi" w:hAnsiTheme="majorHAnsi" w:cstheme="majorHAnsi"/>
-          <w:bCs/>
-          <w:sz w:val="24"/>
-          <w:szCs w:val="28"/>
-        </w:rPr>
-        <w:t>NGƯỜI HƯỚNG DẪN KHOA HỌC:</w:t>
-      </w:r>
-    </w:p>
-    <w:p>
-      <w:pPr>
-        <w:spacing w:line="360" w:lineRule="auto"/>
-        <w:jc w:val="center"/>
-        <w:rPr>
-          <w:rFonts w:asciiTheme="majorHAnsi" w:hAnsiTheme="majorHAnsi" w:cstheme="majorHAnsi"/>
-          <w:bCs/>
-          <w:sz w:val="44"/>
-          <w:szCs w:val="44"/>
-          <w:lang w:val="en-US"/>
-        </w:rPr>
-      </w:pPr>
-      <w:r>
-        <w:rPr>
-          <w:rFonts w:asciiTheme="majorHAnsi" w:hAnsiTheme="majorHAnsi" w:cstheme="majorHAnsi"/>
-          <w:bCs/>
-          <w:sz w:val="24"/>
-          <w:szCs w:val="28"/>
-        </w:rPr>
-        <w:t>PGS.TS LÊ HOÀI BẮC</w:t>
-      </w:r>
-    </w:p>
-    <w:p>
-      <w:pPr>
-        <w:spacing w:line="360" w:lineRule="auto"/>
-        <w:jc w:val="center"/>
-        <w:rPr>
-          <w:rFonts w:asciiTheme="majorHAnsi" w:hAnsiTheme="majorHAnsi" w:cstheme="majorHAnsi"/>
-          <w:bCs/>
-          <w:sz w:val="44"/>
-          <w:szCs w:val="44"/>
-          <w:lang w:val="en-US"/>
-        </w:rPr>
-      </w:pPr>
-    </w:p>
-    <w:p>
-      <w:pPr>
-        <w:spacing w:line="360" w:lineRule="auto"/>
-        <w:jc w:val="center"/>
-        <w:rPr>
-          <w:rFonts w:asciiTheme="majorHAnsi" w:hAnsiTheme="majorHAnsi" w:cstheme="majorHAnsi"/>
-          <w:bCs/>
-          <w:sz w:val="44"/>
-          <w:szCs w:val="44"/>
-          <w:lang w:val="en-US"/>
-        </w:rPr>
-      </w:pPr>
-    </w:p>
-    <w:p>
-      <w:pPr>
-        <w:spacing w:line="360" w:lineRule="auto"/>
-        <w:jc w:val="center"/>
-        <w:rPr>
-          <w:rFonts w:asciiTheme="majorHAnsi" w:hAnsiTheme="majorHAnsi" w:cstheme="majorHAnsi"/>
-          <w:bCs/>
-          <w:sz w:val="24"/>
-          <w:szCs w:val="24"/>
-          <w:lang w:val="en-US"/>
-        </w:rPr>
-      </w:pPr>
-      <w:r>
-        <w:rPr>
-          <w:rFonts w:asciiTheme="majorHAnsi" w:hAnsiTheme="majorHAnsi" w:cstheme="majorHAnsi"/>
-          <w:bCs/>
-          <w:sz w:val="24"/>
-          <w:szCs w:val="24"/>
-          <w:lang w:val="en-US"/>
-        </w:rPr>
-        <w:t>Tp.</w:t>
-      </w:r>
-      <w:r>
-        <w:rPr>
-          <w:rFonts w:asciiTheme="majorHAnsi" w:hAnsiTheme="majorHAnsi" w:cstheme="majorHAnsi"/>
-          <w:bCs/>
-          <w:sz w:val="24"/>
-          <w:szCs w:val="24"/>
-        </w:rPr>
-        <w:t xml:space="preserve"> Hồ Chí </w:t>
-      </w:r>
-      <w:r>
-        <w:rPr>
-          <w:rFonts w:asciiTheme="majorHAnsi" w:hAnsiTheme="majorHAnsi" w:cstheme="majorHAnsi"/>
-          <w:bCs/>
-          <w:sz w:val="24"/>
-          <w:szCs w:val="24"/>
-        </w:rPr>
-        <w:t>Minh</w:t>
-      </w:r>
-      <w:r>
-        <w:rPr>
-          <w:rFonts w:asciiTheme="majorHAnsi" w:hAnsiTheme="majorHAnsi" w:cstheme="majorHAnsi"/>
-          <w:bCs/>
-          <w:sz w:val="24"/>
-          <w:szCs w:val="24"/>
-          <w:lang w:val="en-US"/>
-        </w:rPr>
         <w:t>, Năm</w:t>
       </w:r>
       <w:r>
@@ -500,17 +521,7 @@
           <w:sz w:val="24"/>
           <w:szCs w:val="24"/>
         </w:rPr>
-        <w:t xml:space="preserve"> 201</w:t>
-      </w:r>
-      <w:r>
-        <w:rPr>
-          <w:rFonts w:asciiTheme="majorHAnsi" w:hAnsiTheme="majorHAnsi" w:cstheme="majorHAnsi"/>
-          <w:bCs/>
-          <w:sz w:val="24"/>
-          <w:szCs w:val="24"/>
-          <w:lang w:val="en-US"/>
-        </w:rPr>
-        <w:t>4</w:t>
+        <w:t xml:space="preserve"> 2021</w:t>
       </w:r>
     </w:p>
     <w:sectPr>
@@ -526,7 +537,7 @@
 </file>
 
 <file path=word/endnotes.xml><?xml version="1.0" encoding="utf-8"?>
-<w:endnotes xmlns:wpc="http://schemas.microsoft.com/office/word/2010/wordprocessingCanvas" xmlns:mc="http://schemas.openxmlformats.org/markup-compatibility/2006" xmlns:o="urn:schemas-microsoft-com:office:office" xmlns:r="http://schemas.openxmlformats.org/officeDocument/2006/relationships" xmlns:m="http://schemas.openxmlformats.org/officeDocument/2006/math" xmlns:v="urn:schemas-microsoft-com:vml" xmlns:wp14="http://schemas.microsoft.com/office/word/2010/wordprocessingDrawing" xmlns:wp="http://schemas.openxmlformats.org/drawingml/2006/wordprocessingDrawing" xmlns:w10="urn:schemas-microsoft-com:office:word" xmlns:w="http://schemas.openxmlformats.org/wordprocessingml/2006/main" xmlns:w14="http://schemas.microsoft.com/office/word/2010/wordml" xmlns:w15="http://schemas.microsoft.com/office/word/2012/wordml" xmlns:wpg="http://schemas.microsoft.com/office/word/2010/wordprocessingGroup" xmlns:wpi="http://schemas.microsoft.com/office/word/2010/wordprocessingInk" xmlns:wne="http://schemas.microsoft.com/office/word/2006/wordml" xmlns:wps="http://schemas.microsoft.com/office/word/2010/wordprocessingShape" mc:Ignorable="w14 w15 wp14">
+<w:endnotes xmlns:wpc="http://schemas.microsoft.com/office/word/2010/wordprocessingCanvas" xmlns:cx="http://schemas.microsoft.com/office/drawing/2014/chartex" xmlns:mc="http://schemas.openxmlformats.org/markup-compatibility/2006" xmlns:o="urn:schemas-microsoft-com:office:office" xmlns:r="http://schemas.openxmlformats.org/officeDocument/2006/relationships" xmlns:m="http://schemas.openxmlformats.org/officeDocument/2006/math" xmlns:v="urn:schemas-microsoft-com:vml" xmlns:wp14="http://schemas.microsoft.com/office/word/2010/wordprocessingDrawing" xmlns:wp="http://schemas.openxmlformats.org/drawingml/2006/wordprocessingDrawing" xmlns:w10="urn:schemas-microsoft-com:office:word" xmlns:w="http://schemas.openxmlformats.org/wordprocessingml/2006/main" xmlns:w14="http://schemas.microsoft.com/office/word/2010/wordml" xmlns:w15="http://schemas.microsoft.com/office/word/2012/wordml" xmlns:w16se="http://schemas.microsoft.com/office/word/2015/wordml/symex" xmlns:wpg="http://schemas.microsoft.com/office/word/2010/wordprocessingGroup" xmlns:wpi="http://schemas.microsoft.com/office/word/2010/wordprocessingInk" xmlns:wne="http://schemas.microsoft.com/office/word/2006/wordml" xmlns:wps="http://schemas.microsoft.com/office/word/2010/wordprocessingShape" mc:Ignorable="w14 w15 w16se wp14">
   <w:endnote w:type="separator" w:id="-1">
     <w:p>
       <w:pPr>
@@ -551,7 +562,7 @@
 </file>
 
 <file path=word/footer1.xml><?xml version="1.0" encoding="utf-8"?>
-<w:ftr xmlns:wpc="http://schemas.microsoft.com/office/word/2010/wordprocessingCanvas" xmlns:mc="http://schemas.openxmlformats.org/markup-compatibility/2006" xmlns:o="urn:schemas-microsoft-com:office:office" xmlns:r="http://schemas.openxmlformats.org/officeDocument/2006/relationships" xmlns:m="http://schemas.openxmlformats.org/officeDocument/2006/math" xmlns:v="urn:schemas-microsoft-com:vml" xmlns:wp14="http://schemas.microsoft.com/office/word/2010/wordprocessingDrawing" xmlns:wp="http://schemas.openxmlformats.org/drawingml/2006/wordprocessingDrawing" xmlns:w10="urn:schemas-microsoft-com:office:word" xmlns:w="http://schemas.openxmlformats.org/wordprocessingml/2006/main" xmlns:w14="http://schemas.microsoft.com/office/word/2010/wordml" xmlns:w15="http://schemas.microsoft.com/office/word/2012/wordml" xmlns:wpg="http://schemas.microsoft.com/office/word/2010/wordprocessingGroup" xmlns:wpi="http://schemas.microsoft.com/office/word/2010/wordprocessingInk" xmlns:wne="http://schemas.microsoft.com/office/word/2006/wordml" xmlns:wps="http://schemas.microsoft.com/office/word/2010/wordprocessingShape" mc:Ignorable="w14 w15 wp14">
+<w:ftr xmlns:wpc="http://schemas.microsoft.com/office/word/2010/wordprocessingCanvas" xmlns:cx="http://schemas.microsoft.com/office/drawing/2014/chartex" xmlns:mc="http://schemas.openxmlformats.org/markup-compatibility/2006" xmlns:o="urn:schemas-microsoft-com:office:office" xmlns:r="http://schemas.openxmlformats.org/officeDocument/2006/relationships" xmlns:m="http://schemas.openxmlformats.org/officeDocument/2006/math" xmlns:v="urn:schemas-microsoft-com:vml" xmlns:wp14="http://schemas.microsoft.com/office/word/2010/wordprocessingDrawing" xmlns:wp="http://schemas.openxmlformats.org/drawingml/2006/wordprocessingDrawing" xmlns:w10="urn:schemas-microsoft-com:office:word" xmlns:w="http://schemas.openxmlformats.org/wordprocessingml/2006/main" xmlns:w14="http://schemas.microsoft.com/office/word/2010/wordml" xmlns:w15="http://schemas.microsoft.com/office/word/2012/wordml" xmlns:w16se="http://schemas.microsoft.com/office/word/2015/wordml/symex" xmlns:wpg="http://schemas.microsoft.com/office/word/2010/wordprocessingGroup" xmlns:wpi="http://schemas.microsoft.com/office/word/2010/wordprocessingInk" xmlns:wne="http://schemas.microsoft.com/office/word/2006/wordml" xmlns:wps="http://schemas.microsoft.com/office/word/2010/wordprocessingShape" mc:Ignorable="w14 w15 w16se wp14">
   <w:sdt>
     <w:sdtPr>
       <w:id w:val="-251898404"/>
@@ -604,7 +615,7 @@
 </file>
 
 <file path=word/footnotes.xml><?xml version="1.0" encoding="utf-8"?>
-<w:footnotes xmlns:wpc="http://schemas.microsoft.com/office/word/2010/wordprocessingCanvas" xmlns:mc="http://schemas.openxmlformats.org/markup-compatibility/2006" xmlns:o="urn:schemas-microsoft-com:office:office" xmlns:r="http://schemas.openxmlformats.org/officeDocument/2006/relationships" xmlns:m="http://schemas.openxmlformats.org/officeDocument/2006/math" xmlns:v="urn:schemas-microsoft-com:vml" xmlns:wp14="http://schemas.microsoft.com/office/word/2010/wordprocessingDrawing" xmlns:wp="http://schemas.openxmlformats.org/drawingml/2006/wordprocessingDrawing" xmlns:w10="urn:schemas-microsoft-com:office:word" xmlns:w="http://schemas.openxmlformats.org/wordprocessingml/2006/main" xmlns:w14="http://schemas.microsoft.com/office/word/2010/wordml" xmlns:w15="http://schemas.microsoft.com/office/word/2012/wordml" xmlns:wpg="http://schemas.microsoft.com/office/word/2010/wordprocessingGroup" xmlns:wpi="http://schemas.microsoft.com/office/word/2010/wordprocessingInk" xmlns:wne="http://schemas.microsoft.com/office/word/2006/wordml" xmlns:wps="http://schemas.microsoft.com/office/word/2010/wordprocessingShape" mc:Ignorable="w14 w15 wp14">
+<w:footnotes xmlns:wpc="http://schemas.microsoft.com/office/word/2010/wordprocessingCanvas" xmlns:cx="http://schemas.microsoft.com/office/drawing/2014/chartex" xmlns:mc="http://schemas.openxmlformats.org/markup-compatibility/2006" xmlns:o="urn:schemas-microsoft-com:office:office" xmlns:r="http://schemas.openxmlformats.org/officeDocument/2006/relationships" xmlns:m="http://schemas.openxmlformats.org/officeDocument/2006/math" xmlns:v="urn:schemas-microsoft-com:vml" xmlns:wp14="http://schemas.microsoft.com/office/word/2010/wordprocessingDrawing" xmlns:wp="http://schemas.openxmlformats.org/drawingml/2006/wordprocessingDrawing" xmlns:w10="urn:schemas-microsoft-com:office:word" xmlns:w="http://schemas.openxmlformats.org/wordprocessingml/2006/main" xmlns:w14="http://schemas.microsoft.com/office/word/2010/wordml" xmlns:w15="http://schemas.microsoft.com/office/word/2012/wordml" xmlns:w16se="http://schemas.microsoft.com/office/word/2015/wordml/symex" xmlns:wpg="http://schemas.microsoft.com/office/word/2010/wordprocessingGroup" xmlns:wpi="http://schemas.microsoft.com/office/word/2010/wordprocessingInk" xmlns:wne="http://schemas.microsoft.com/office/word/2006/wordml" xmlns:wps="http://schemas.microsoft.com/office/word/2010/wordprocessingShape" mc:Ignorable="w14 w15 w16se wp14">
   <w:footnote w:type="separator" w:id="-1">
     <w:p>
       <w:pPr>
@@ -629,8 +640,8 @@
 </file>
 
 <file path=word/numbering.xml><?xml version="1.0" encoding="utf-8"?>
-<w:numbering xmlns:wpc="http://schemas.microsoft.com/office/word/2010/wordprocessingCanvas" xmlns:mc="http://schemas.openxmlformats.org/markup-compatibility/2006" xmlns:o="urn:schemas-microsoft-com:office:office" xmlns:r="http://schemas.openxmlformats.org/officeDocument/2006/relationships" xmlns:m="http://schemas.openxmlformats.org/officeDocument/2006/math" xmlns:v="urn:schemas-microsoft-com:vml" xmlns:wp14="http://schemas.microsoft.com/office/word/2010/wordprocessingDrawing" xmlns:wp="http://schemas.openxmlformats.org/drawingml/2006/wordprocessingDrawing" xmlns:w10="urn:schemas-microsoft-com:office:word" xmlns:w="http://schemas.openxmlformats.org/wordprocessingml/2006/main" xmlns:w14="http://schemas.microsoft.com/office/word/2010/wordml" xmlns:w15="http://schemas.microsoft.com/office/word/2012/wordml" xmlns:wpg="http://schemas.microsoft.com/office/word/2010/wordprocessingGroup" xmlns:wpi="http://schemas.microsoft.com/office/word/2010/wordprocessingInk" xmlns:wne="http://schemas.microsoft.com/office/word/2006/wordml" xmlns:wps="http://schemas.microsoft.com/office/word/2010/wordprocessingShape" mc:Ignorable="w14 w15 wp14">
-  <w:abstractNum w:abstractNumId="0">
+<w:numbering xmlns:wpc="http://schemas.microsoft.com/office/word/2010/wordprocessingCanvas" xmlns:cx="http://schemas.microsoft.com/office/drawing/2014/chartex" xmlns:mc="http://schemas.openxmlformats.org/markup-compatibility/2006" xmlns:o="urn:schemas-microsoft-com:office:office" xmlns:r="http://schemas.openxmlformats.org/officeDocument/2006/relationships" xmlns:m="http://schemas.openxmlformats.org/officeDocument/2006/math" xmlns:v="urn:schemas-microsoft-com:vml" xmlns:wp14="http://schemas.microsoft.com/office/word/2010/wordprocessingDrawing" xmlns:wp="http://schemas.openxmlformats.org/drawingml/2006/wordprocessingDrawing" xmlns:w10="urn:schemas-microsoft-com:office:word" xmlns:w="http://schemas.openxmlformats.org/wordprocessingml/2006/main" xmlns:w14="http://schemas.microsoft.com/office/word/2010/wordml" xmlns:w15="http://schemas.microsoft.com/office/word/2012/wordml" xmlns:w16se="http://schemas.microsoft.com/office/word/2015/wordml/symex" xmlns:wpg="http://schemas.microsoft.com/office/word/2010/wordprocessingGroup" xmlns:wpi="http://schemas.microsoft.com/office/word/2010/wordprocessingInk" xmlns:wne="http://schemas.microsoft.com/office/word/2006/wordml" xmlns:wps="http://schemas.microsoft.com/office/word/2010/wordprocessingShape" mc:Ignorable="w14 w15 w16se wp14">
+  <w:abstractNum w:abstractNumId="0" w15:restartNumberingAfterBreak="0">
     <w:nsid w:val="00421428"/>
     <w:multiLevelType w:val="hybridMultilevel"/>
     <w:tmpl w:val="CF14EF16"/>
@@ -716,7 +727,7 @@
       </w:pPr>
     </w:lvl>
   </w:abstractNum>
-  <w:abstractNum w:abstractNumId="1">
+  <w:abstractNum w:abstractNumId="1" w15:restartNumberingAfterBreak="0">
     <w:nsid w:val="039A5491"/>
     <w:multiLevelType w:val="hybridMultilevel"/>
     <w:tmpl w:val="2356DC48"/>
@@ -808,7 +819,7 @@
       </w:pPr>
     </w:lvl>
   </w:abstractNum>
-  <w:abstractNum w:abstractNumId="2">
+  <w:abstractNum w:abstractNumId="2" w15:restartNumberingAfterBreak="0">
     <w:nsid w:val="0F9D1C53"/>
     <w:multiLevelType w:val="hybridMultilevel"/>
     <w:tmpl w:val="A138904C"/>
@@ -897,7 +908,7 @@
       </w:pPr>
     </w:lvl>
   </w:abstractNum>
-  <w:abstractNum w:abstractNumId="3">
+  <w:abstractNum w:abstractNumId="3" w15:restartNumberingAfterBreak="0">
     <w:nsid w:val="130143F2"/>
     <w:multiLevelType w:val="hybridMultilevel"/>
     <w:tmpl w:val="99D03166"/>
@@ -1010,7 +1021,7 @@
       </w:rPr>
     </w:lvl>
   </w:abstractNum>
-  <w:abstractNum w:abstractNumId="4">
+  <w:abstractNum w:abstractNumId="4" w15:restartNumberingAfterBreak="0">
     <w:nsid w:val="22415266"/>
     <w:multiLevelType w:val="multilevel"/>
     <w:tmpl w:val="922AE962"/>
@@ -1123,7 +1134,7 @@
       </w:pPr>
     </w:lvl>
   </w:abstractNum>
-  <w:abstractNum w:abstractNumId="5">
+  <w:abstractNum w:abstractNumId="5" w15:restartNumberingAfterBreak="0">
     <w:nsid w:val="36BD2E09"/>
     <w:multiLevelType w:val="multilevel"/>
     <w:tmpl w:val="EC226D34"/>
@@ -1244,7 +1255,7 @@
       </w:rPr>
     </w:lvl>
   </w:abstractNum>
-  <w:abstractNum w:abstractNumId="6">
+  <w:abstractNum w:abstractNumId="6" w15:restartNumberingAfterBreak="0">
     <w:nsid w:val="47682876"/>
     <w:multiLevelType w:val="hybridMultilevel"/>
     <w:tmpl w:val="E4A67336"/>
@@ -1357,7 +1368,7 @@
       </w:rPr>
     </w:lvl>
   </w:abstractNum>
-  <w:abstractNum w:abstractNumId="7">
+  <w:abstractNum w:abstractNumId="7" w15:restartNumberingAfterBreak="0">
     <w:nsid w:val="53E71B0E"/>
     <w:multiLevelType w:val="hybridMultilevel"/>
     <w:tmpl w:val="407EA65A"/>
@@ -1443,7 +1454,7 @@
       </w:pPr>
     </w:lvl>
   </w:abstractNum>
-  <w:abstractNum w:abstractNumId="8">
+  <w:abstractNum w:abstractNumId="8" w15:restartNumberingAfterBreak="0">
     <w:nsid w:val="61467A34"/>
     <w:multiLevelType w:val="hybridMultilevel"/>
     <w:tmpl w:val="F948E3B8"/>
@@ -1529,7 +1540,7 @@
       </w:pPr>
     </w:lvl>
   </w:abstractNum>
-  <w:abstractNum w:abstractNumId="9">
+  <w:abstractNum w:abstractNumId="9" w15:restartNumberingAfterBreak="0">
     <w:nsid w:val="694137E0"/>
     <w:multiLevelType w:val="multilevel"/>
     <w:tmpl w:val="8E8ABF1E"/>
@@ -1678,7 +1689,7 @@
       </w:rPr>
     </w:lvl>
   </w:abstractNum>
-  <w:abstractNum w:abstractNumId="10">
+  <w:abstractNum w:abstractNumId="10" w15:restartNumberingAfterBreak="0">
     <w:nsid w:val="6E417F65"/>
     <w:multiLevelType w:val="multilevel"/>
     <w:tmpl w:val="042A001F"/>
@@ -1764,7 +1775,7 @@
       </w:pPr>
     </w:lvl>
   </w:abstractNum>
-  <w:abstractNum w:abstractNumId="11">
+  <w:abstractNum w:abstractNumId="11" w15:restartNumberingAfterBreak="0">
     <w:nsid w:val="6FB835A7"/>
     <w:multiLevelType w:val="hybridMultilevel"/>
     <w:tmpl w:val="2166D290"/>
@@ -1917,7 +1928,7 @@
 </file>
 
 <file path=word/styles.xml><?xml version="1.0" encoding="utf-8"?>
-<w:styles xmlns:mc="http://schemas.openxmlformats.org/markup-compatibility/2006" xmlns:r="http://schemas.openxmlformats.org/officeDocument/2006/relationships" xmlns:w="http://schemas.openxmlformats.org/wordprocessingml/2006/main" xmlns:w14="http://schemas.microsoft.com/office/word/2010/wordml" xmlns:w15="http://schemas.microsoft.com/office/word/2012/wordml" mc:Ignorable="w14 w15">
+<w:styles xmlns:mc="http://schemas.openxmlformats.org/markup-compatibility/2006" xmlns:r="http://schemas.openxmlformats.org/officeDocument/2006/relationships" xmlns:w="http://schemas.openxmlformats.org/wordprocessingml/2006/main" xmlns:w14="http://schemas.microsoft.com/office/word/2010/wordml" xmlns:w15="http://schemas.microsoft.com/office/word/2012/wordml" xmlns:w16se="http://schemas.microsoft.com/office/word/2015/wordml/symex" mc:Ignorable="w14 w15 w16se">
   <w:docDefaults>
     <w:rPrDefault>
       <w:rPr>
@@ -2567,7 +2578,6 @@
       <w:spacing w:after="0" w:line="240" w:lineRule="auto"/>
     </w:pPr>
     <w:tblPr>
-      <w:tblInd w:w="0" w:type="dxa"/>
       <w:tblBorders>
         <w:top w:val="single" w:sz="4" w:space="0" w:color="auto"/>
         <w:left w:val="single" w:sz="4" w:space="0" w:color="auto"/>
@@ -2576,12 +2586,6 @@
         <w:insideH w:val="single" w:sz="4" w:space="0" w:color="auto"/>
         <w:insideV w:val="single" w:sz="4" w:space="0" w:color="auto"/>
       </w:tblBorders>
-      <w:tblCellMar>
-        <w:top w:w="0" w:type="dxa"/>
-        <w:left w:w="108" w:type="dxa"/>
-        <w:bottom w:w="0" w:type="dxa"/>
-        <w:right w:w="108" w:type="dxa"/>
-      </w:tblCellMar>
     </w:tblPr>
   </w:style>
   <w:style w:type="table" w:styleId="MediumList2-Accent1">
@@ -2599,19 +2603,12 @@
     <w:tblPr>
       <w:tblStyleRowBandSize w:val="1"/>
       <w:tblStyleColBandSize w:val="1"/>
-      <w:tblInd w:w="0" w:type="dxa"/>
       <w:tblBorders>
         <w:top w:val="single" w:sz="8" w:space="0" w:color="4F81BD" w:themeColor="accent1"/>
         <w:left w:val="single" w:sz="8" w:space="0" w:color="4F81BD" w:themeColor="accent1"/>
         <w:bottom w:val="single" w:sz="8" w:space="0" w:color="4F81BD" w:themeColor="accent1"/>
         <w:right w:val="single" w:sz="8" w:space="0" w:color="4F81BD" w:themeColor="accent1"/>
       </w:tblBorders>
-      <w:tblCellMar>
-        <w:top w:w="0" w:type="dxa"/>
-        <w:left w:w="108" w:type="dxa"/>
-        <w:bottom w:w="0" w:type="dxa"/>
-        <w:right w:w="108" w:type="dxa"/>
-      </w:tblCellMar>
     </w:tblPr>
     <w:tblStylePr w:type="firstRow">
       <w:rPr>
@@ -2723,19 +2720,12 @@
     <w:tblPr>
       <w:tblStyleRowBandSize w:val="1"/>
       <w:tblStyleColBandSize w:val="1"/>
-      <w:tblInd w:w="0" w:type="dxa"/>
       <w:tblBorders>
         <w:top w:val="single" w:sz="8" w:space="0" w:color="000000" w:themeColor="text1"/>
         <w:left w:val="single" w:sz="8" w:space="0" w:color="000000" w:themeColor="text1"/>
         <w:bottom w:val="single" w:sz="8" w:space="0" w:color="000000" w:themeColor="text1"/>
         <w:right w:val="single" w:sz="8" w:space="0" w:color="000000" w:themeColor="text1"/>
       </w:tblBorders>
-      <w:tblCellMar>
-        <w:top w:w="0" w:type="dxa"/>
-        <w:left w:w="108" w:type="dxa"/>
-        <w:bottom w:w="0" w:type="dxa"/>
-        <w:right w:w="108" w:type="dxa"/>
-      </w:tblCellMar>
     </w:tblPr>
     <w:tblStylePr w:type="firstRow">
       <w:pPr>
@@ -2928,17 +2918,10 @@
     <w:tblPr>
       <w:tblStyleRowBandSize w:val="1"/>
       <w:tblStyleColBandSize w:val="1"/>
-      <w:tblInd w:w="0" w:type="dxa"/>
       <w:tblBorders>
         <w:top w:val="single" w:sz="8" w:space="0" w:color="000000" w:themeColor="text1"/>
         <w:bottom w:val="single" w:sz="8" w:space="0" w:color="000000" w:themeColor="text1"/>
       </w:tblBorders>
-      <w:tblCellMar>
-        <w:top w:w="0" w:type="dxa"/>
-        <w:left w:w="108" w:type="dxa"/>
-        <w:bottom w:w="0" w:type="dxa"/>
-        <w:right w:w="108" w:type="dxa"/>
-      </w:tblCellMar>
     </w:tblPr>
     <w:tblStylePr w:type="firstRow">
       <w:pPr>
@@ -3323,7 +3306,7 @@
 </file>
 
 <file path=customXml/itemProps1.xml><?xml version="1.0" encoding="utf-8"?>
-<ds:datastoreItem xmlns:ds="http://schemas.openxmlformats.org/officeDocument/2006/customXml" ds:itemID="{905DF583-38DD-40F3-9B07-75B39BC63C32}">
+<ds:datastoreItem xmlns:ds="http://schemas.openxmlformats.org/officeDocument/2006/customXml" ds:itemID="{58768494-EDCD-42B5-993B-DEDF18650F6D}">
   <ds:schemaRefs>
     <ds:schemaRef ds:uri="http://schemas.openxmlformats.org/officeDocument/2006/bibliography"/>
   </ds:schemaRefs>

</xml_diff>